<commit_message>
Review and update SRS Review RTM and update according to CYRS V1.4 and SRS V1.6 Signed-off-by: MS2017A <aeronautics2017@gmail.com>
</commit_message>
<xml_diff>
--- a/Digital_Elevator_PO4_DGELV/Software Specification/SRS/PO4_DGELV_DIGITAL ELEVATOR_SRS .docx
+++ b/Digital_Elevator_PO4_DGELV/Software Specification/SRS/PO4_DGELV_DIGITAL ELEVATOR_SRS .docx
@@ -107,25 +107,6 @@
     </w:p>
     <w:p>
       <w:pPr>
-        <w:spacing w:before="0" w:after="160" w:line="259" w:lineRule="auto"/>
-        <w:jc w:val="center"/>
-        <w:rPr>
-          <w:b/>
-          <w:sz w:val="36"/>
-          <w:szCs w:val="36"/>
-        </w:rPr>
-      </w:pPr>
-      <w:r>
-        <w:rPr>
-          <w:b/>
-          <w:sz w:val="36"/>
-          <w:szCs w:val="36"/>
-        </w:rPr>
-        <w:t>Proposed</w:t>
-      </w:r>
-    </w:p>
-    <w:p>
-      <w:pPr>
         <w:jc w:val="left"/>
         <w:rPr>
           <w:b/>
@@ -228,7 +209,6 @@
     </w:p>
     <w:p>
       <w:pPr>
-        <w:jc w:val="left"/>
         <w:rPr>
           <w:rFonts w:ascii="Calibri" w:eastAsia="Calibri" w:hAnsi="Calibri" w:cs="Calibri"/>
           <w:b/>
@@ -242,6 +222,26 @@
           <w:b/>
           <w:sz w:val="32"/>
           <w:szCs w:val="32"/>
+        </w:rPr>
+        <w:br w:type="page"/>
+      </w:r>
+    </w:p>
+    <w:p>
+      <w:pPr>
+        <w:jc w:val="left"/>
+        <w:rPr>
+          <w:rFonts w:ascii="Calibri" w:eastAsia="Calibri" w:hAnsi="Calibri" w:cs="Calibri"/>
+          <w:b/>
+          <w:sz w:val="24"/>
+          <w:szCs w:val="24"/>
+        </w:rPr>
+      </w:pPr>
+      <w:r>
+        <w:rPr>
+          <w:rFonts w:ascii="Calibri" w:eastAsia="Calibri" w:hAnsi="Calibri" w:cs="Calibri"/>
+          <w:b/>
+          <w:sz w:val="24"/>
+          <w:szCs w:val="24"/>
         </w:rPr>
         <w:lastRenderedPageBreak/>
         <w:t>Document Status</w:t>
@@ -563,8 +563,8 @@
         <w:rPr>
           <w:rFonts w:ascii="Calibri" w:eastAsia="Calibri" w:hAnsi="Calibri" w:cs="Calibri"/>
           <w:b/>
-          <w:sz w:val="18"/>
-          <w:szCs w:val="18"/>
+          <w:sz w:val="8"/>
+          <w:szCs w:val="8"/>
           <w:rtl/>
         </w:rPr>
       </w:pPr>
@@ -582,16 +582,16 @@
         <w:rPr>
           <w:rFonts w:ascii="Calibri" w:eastAsia="Calibri" w:hAnsi="Calibri" w:cs="Calibri"/>
           <w:b/>
-          <w:sz w:val="32"/>
-          <w:szCs w:val="32"/>
+          <w:sz w:val="22"/>
+          <w:szCs w:val="22"/>
         </w:rPr>
       </w:pPr>
       <w:r>
         <w:rPr>
           <w:rFonts w:ascii="Calibri" w:eastAsia="Calibri" w:hAnsi="Calibri" w:cs="Calibri"/>
           <w:b/>
-          <w:sz w:val="32"/>
-          <w:szCs w:val="32"/>
+          <w:sz w:val="22"/>
+          <w:szCs w:val="22"/>
         </w:rPr>
         <w:t>Revision History</w:t>
       </w:r>
@@ -1881,8 +1881,6 @@
               </w:rPr>
               <w:t>Change the designs of the table</w:t>
             </w:r>
-            <w:bookmarkStart w:id="3" w:name="_GoBack"/>
-            <w:bookmarkEnd w:id="3"/>
           </w:p>
         </w:tc>
         <w:tc>
@@ -1995,30 +1993,6 @@
         </w:tc>
       </w:tr>
     </w:tbl>
-    <w:p>
-      <w:pPr>
-        <w:pBdr>
-          <w:top w:val="nil"/>
-          <w:left w:val="nil"/>
-          <w:bottom w:val="nil"/>
-          <w:right w:val="nil"/>
-          <w:between w:val="nil"/>
-        </w:pBdr>
-        <w:jc w:val="left"/>
-      </w:pPr>
-    </w:p>
-    <w:p>
-      <w:pPr>
-        <w:pBdr>
-          <w:top w:val="nil"/>
-          <w:left w:val="nil"/>
-          <w:bottom w:val="nil"/>
-          <w:right w:val="nil"/>
-          <w:between w:val="nil"/>
-        </w:pBdr>
-        <w:jc w:val="left"/>
-      </w:pPr>
-    </w:p>
     <w:p>
       <w:pPr>
         <w:pBdr>
@@ -2044,37 +2018,9 @@
         <w:rPr>
           <w:rFonts w:ascii="Calibri" w:eastAsia="Calibri" w:hAnsi="Calibri" w:cs="Calibri"/>
           <w:b/>
-          <w:sz w:val="32"/>
-          <w:szCs w:val="32"/>
+          <w:sz w:val="22"/>
+          <w:szCs w:val="22"/>
         </w:rPr>
-        <w:br w:type="page"/>
-      </w:r>
-    </w:p>
-    <w:p>
-      <w:pPr>
-        <w:pBdr>
-          <w:top w:val="nil"/>
-          <w:left w:val="nil"/>
-          <w:bottom w:val="nil"/>
-          <w:right w:val="nil"/>
-          <w:between w:val="nil"/>
-        </w:pBdr>
-        <w:jc w:val="left"/>
-        <w:rPr>
-          <w:rFonts w:ascii="Calibri" w:eastAsia="Calibri" w:hAnsi="Calibri" w:cs="Calibri"/>
-          <w:b/>
-          <w:sz w:val="32"/>
-          <w:szCs w:val="32"/>
-        </w:rPr>
-      </w:pPr>
-      <w:r>
-        <w:rPr>
-          <w:rFonts w:ascii="Calibri" w:eastAsia="Calibri" w:hAnsi="Calibri" w:cs="Calibri"/>
-          <w:b/>
-          <w:sz w:val="32"/>
-          <w:szCs w:val="32"/>
-        </w:rPr>
-        <w:lastRenderedPageBreak/>
         <w:t>Reference History</w:t>
       </w:r>
     </w:p>
@@ -2100,7 +2046,7 @@
       </w:tblGrid>
       <w:tr>
         <w:trPr>
-          <w:trHeight w:val="151"/>
+          <w:trHeight w:val="70"/>
         </w:trPr>
         <w:tc>
           <w:tcPr>
@@ -2113,171 +2059,153 @@
               <w:jc w:val="left"/>
               <w:rPr>
                 <w:b/>
+                <w:color w:val="000000"/>
+                <w:sz w:val="22"/>
+                <w:szCs w:val="22"/>
+              </w:rPr>
+            </w:pPr>
+            <w:r>
+              <w:rPr>
+                <w:b/>
+                <w:color w:val="000000"/>
+                <w:sz w:val="22"/>
+                <w:szCs w:val="22"/>
+              </w:rPr>
+              <w:t>Reference Document</w:t>
+            </w:r>
+          </w:p>
+        </w:tc>
+        <w:tc>
+          <w:tcPr>
+            <w:tcW w:w="1170" w:type="dxa"/>
+            <w:vAlign w:val="center"/>
+          </w:tcPr>
+          <w:p>
+            <w:pPr>
+              <w:spacing w:line="259" w:lineRule="auto"/>
+              <w:jc w:val="left"/>
+              <w:rPr>
+                <w:b/>
+                <w:color w:val="000000"/>
+                <w:sz w:val="22"/>
+                <w:szCs w:val="22"/>
+              </w:rPr>
+            </w:pPr>
+            <w:r>
+              <w:rPr>
+                <w:b/>
+                <w:color w:val="000000"/>
+                <w:sz w:val="22"/>
+                <w:szCs w:val="22"/>
+              </w:rPr>
+              <w:t>Version</w:t>
+            </w:r>
+          </w:p>
+        </w:tc>
+        <w:tc>
+          <w:tcPr>
+            <w:tcW w:w="1800" w:type="dxa"/>
+            <w:vAlign w:val="center"/>
+          </w:tcPr>
+          <w:p>
+            <w:pPr>
+              <w:spacing w:line="259" w:lineRule="auto"/>
+              <w:jc w:val="left"/>
+              <w:rPr>
+                <w:b/>
+                <w:color w:val="000000"/>
+                <w:sz w:val="22"/>
+                <w:szCs w:val="22"/>
+              </w:rPr>
+            </w:pPr>
+            <w:r>
+              <w:rPr>
+                <w:b/>
+                <w:color w:val="000000"/>
+                <w:sz w:val="22"/>
+                <w:szCs w:val="22"/>
+              </w:rPr>
+              <w:t>Status</w:t>
+            </w:r>
+          </w:p>
+        </w:tc>
+      </w:tr>
+      <w:tr>
+        <w:trPr>
+          <w:trHeight w:val="288"/>
+        </w:trPr>
+        <w:tc>
+          <w:tcPr>
+            <w:tcW w:w="7195" w:type="dxa"/>
+            <w:vAlign w:val="center"/>
+          </w:tcPr>
+          <w:p>
+            <w:pPr>
+              <w:spacing w:line="259" w:lineRule="auto"/>
+              <w:jc w:val="left"/>
+              <w:rPr>
+                <w:rFonts w:ascii="Calibri" w:eastAsia="Calibri" w:hAnsi="Calibri" w:cs="Calibri"/>
+                <w:color w:val="000000"/>
+                <w:sz w:val="24"/>
+                <w:szCs w:val="24"/>
+              </w:rPr>
+            </w:pPr>
+            <w:r>
+              <w:rPr>
+                <w:rFonts w:ascii="Calibri" w:eastAsia="Calibri" w:hAnsi="Calibri" w:cs="Calibri"/>
+                <w:color w:val="000000"/>
+                <w:sz w:val="24"/>
+                <w:szCs w:val="24"/>
+              </w:rPr>
+              <w:t>PO4_DGELV_DIGITALELEVATOR_CYRS</w:t>
+            </w:r>
+          </w:p>
+        </w:tc>
+        <w:tc>
+          <w:tcPr>
+            <w:tcW w:w="1170" w:type="dxa"/>
+            <w:vAlign w:val="center"/>
+          </w:tcPr>
+          <w:p>
+            <w:pPr>
+              <w:spacing w:line="259" w:lineRule="auto"/>
+              <w:jc w:val="left"/>
+              <w:rPr>
+                <w:color w:val="000000"/>
+              </w:rPr>
+            </w:pPr>
+            <w:r>
+              <w:rPr>
+                <w:rFonts w:ascii="Calibri" w:eastAsia="Calibri" w:hAnsi="Calibri" w:cs="Calibri"/>
                 <w:color w:val="000000"/>
                 <w:sz w:val="28"/>
                 <w:szCs w:val="28"/>
               </w:rPr>
-            </w:pPr>
-            <w:r>
-              <w:rPr>
-                <w:b/>
+              <w:t>1.4</w:t>
+            </w:r>
+          </w:p>
+        </w:tc>
+        <w:tc>
+          <w:tcPr>
+            <w:tcW w:w="1800" w:type="dxa"/>
+            <w:vAlign w:val="center"/>
+          </w:tcPr>
+          <w:p>
+            <w:pPr>
+              <w:spacing w:line="259" w:lineRule="auto"/>
+              <w:jc w:val="left"/>
+              <w:rPr>
+                <w:color w:val="000000"/>
+              </w:rPr>
+            </w:pPr>
+            <w:r>
+              <w:rPr>
+                <w:rFonts w:ascii="Calibri" w:eastAsia="Calibri" w:hAnsi="Calibri" w:cs="Calibri"/>
                 <w:color w:val="000000"/>
                 <w:sz w:val="28"/>
                 <w:szCs w:val="28"/>
               </w:rPr>
-              <w:t>Reference Document</w:t>
-            </w:r>
-          </w:p>
-        </w:tc>
-        <w:tc>
-          <w:tcPr>
-            <w:tcW w:w="1170" w:type="dxa"/>
-            <w:vAlign w:val="center"/>
-          </w:tcPr>
-          <w:p>
-            <w:pPr>
-              <w:spacing w:line="259" w:lineRule="auto"/>
-              <w:jc w:val="left"/>
-              <w:rPr>
-                <w:b/>
-                <w:color w:val="000000"/>
-                <w:sz w:val="28"/>
-                <w:szCs w:val="28"/>
-              </w:rPr>
-            </w:pPr>
-            <w:r>
-              <w:rPr>
-                <w:b/>
-                <w:color w:val="000000"/>
-                <w:sz w:val="28"/>
-                <w:szCs w:val="28"/>
-              </w:rPr>
-              <w:t>Version</w:t>
-            </w:r>
-          </w:p>
-        </w:tc>
-        <w:tc>
-          <w:tcPr>
-            <w:tcW w:w="1800" w:type="dxa"/>
-            <w:vAlign w:val="center"/>
-          </w:tcPr>
-          <w:p>
-            <w:pPr>
-              <w:spacing w:line="259" w:lineRule="auto"/>
-              <w:jc w:val="left"/>
-              <w:rPr>
-                <w:b/>
-                <w:color w:val="000000"/>
-                <w:sz w:val="28"/>
-                <w:szCs w:val="28"/>
-              </w:rPr>
-            </w:pPr>
-            <w:r>
-              <w:rPr>
-                <w:b/>
-                <w:color w:val="000000"/>
-                <w:sz w:val="28"/>
-                <w:szCs w:val="28"/>
-              </w:rPr>
-              <w:t>Status</w:t>
-            </w:r>
-          </w:p>
-        </w:tc>
-      </w:tr>
-      <w:tr>
-        <w:trPr>
-          <w:trHeight w:val="583"/>
-        </w:trPr>
-        <w:tc>
-          <w:tcPr>
-            <w:tcW w:w="7195" w:type="dxa"/>
-            <w:vAlign w:val="center"/>
-          </w:tcPr>
-          <w:p>
-            <w:pPr>
-              <w:spacing w:line="259" w:lineRule="auto"/>
-              <w:jc w:val="left"/>
-              <w:rPr>
-                <w:rFonts w:ascii="Calibri" w:eastAsia="Calibri" w:hAnsi="Calibri" w:cs="Calibri"/>
-                <w:color w:val="000000"/>
-                <w:sz w:val="24"/>
-                <w:szCs w:val="24"/>
-              </w:rPr>
-            </w:pPr>
-            <w:r>
-              <w:rPr>
-                <w:rFonts w:ascii="Calibri" w:eastAsia="Calibri" w:hAnsi="Calibri" w:cs="Calibri"/>
-                <w:color w:val="000000"/>
-                <w:sz w:val="24"/>
-                <w:szCs w:val="24"/>
-              </w:rPr>
-              <w:t>PO4_DGELV_DIGITALELEVATOR_CYRS_V1_0</w:t>
-            </w:r>
-          </w:p>
-          <w:p>
-            <w:pPr>
-              <w:spacing w:line="259" w:lineRule="auto"/>
-              <w:jc w:val="left"/>
-              <w:rPr>
-                <w:color w:val="000000"/>
-              </w:rPr>
-            </w:pPr>
-            <w:r>
-              <w:rPr>
-                <w:rFonts w:ascii="Calibri" w:eastAsia="Calibri" w:hAnsi="Calibri" w:cs="Calibri"/>
-                <w:color w:val="000000"/>
-                <w:sz w:val="24"/>
-                <w:szCs w:val="24"/>
-              </w:rPr>
-              <w:t>PO4_DGELV_DIGITALELEVATOR_HSI_V1_0</w:t>
-            </w:r>
-          </w:p>
-        </w:tc>
-        <w:tc>
-          <w:tcPr>
-            <w:tcW w:w="1170" w:type="dxa"/>
-            <w:vAlign w:val="center"/>
-          </w:tcPr>
-          <w:p>
-            <w:pPr>
-              <w:spacing w:line="259" w:lineRule="auto"/>
-              <w:jc w:val="left"/>
-              <w:rPr>
-                <w:color w:val="000000"/>
-              </w:rPr>
-            </w:pPr>
-            <w:r>
-              <w:rPr>
-                <w:rFonts w:ascii="Calibri" w:eastAsia="Calibri" w:hAnsi="Calibri" w:cs="Calibri"/>
-                <w:color w:val="000000"/>
-                <w:sz w:val="28"/>
-                <w:szCs w:val="28"/>
-              </w:rPr>
-              <w:t xml:space="preserve">1.0 </w:t>
-            </w:r>
-          </w:p>
-        </w:tc>
-        <w:tc>
-          <w:tcPr>
-            <w:tcW w:w="1800" w:type="dxa"/>
-            <w:vAlign w:val="center"/>
-          </w:tcPr>
-          <w:p>
-            <w:pPr>
-              <w:spacing w:line="259" w:lineRule="auto"/>
-              <w:jc w:val="left"/>
-              <w:rPr>
-                <w:color w:val="000000"/>
-              </w:rPr>
-            </w:pPr>
-            <w:r>
-              <w:rPr>
-                <w:rFonts w:ascii="Calibri" w:eastAsia="Calibri" w:hAnsi="Calibri" w:cs="Calibri"/>
-                <w:color w:val="000000"/>
-                <w:sz w:val="28"/>
-                <w:szCs w:val="28"/>
-              </w:rPr>
-              <w:t>Draft</w:t>
+              <w:t>Released</w:t>
             </w:r>
           </w:p>
         </w:tc>
@@ -2309,9 +2237,15 @@
                 <w:sz w:val="24"/>
                 <w:szCs w:val="24"/>
               </w:rPr>
-              <w:t>PO4_DGELV_DIGITALELEVATOR_CYRS_V1_1</w:t>
-            </w:r>
-          </w:p>
+              <w:t>PO4_DGELV_DIGITALELEVATOR_HSI</w:t>
+            </w:r>
+          </w:p>
+        </w:tc>
+        <w:tc>
+          <w:tcPr>
+            <w:tcW w:w="1170" w:type="dxa"/>
+            <w:vAlign w:val="center"/>
+          </w:tcPr>
           <w:p>
             <w:pPr>
               <w:spacing w:line="259" w:lineRule="auto"/>
@@ -2327,16 +2261,16 @@
               <w:rPr>
                 <w:rFonts w:ascii="Calibri" w:eastAsia="Calibri" w:hAnsi="Calibri" w:cs="Calibri"/>
                 <w:color w:val="000000"/>
-                <w:sz w:val="24"/>
-                <w:szCs w:val="24"/>
-              </w:rPr>
-              <w:t>PO4_DGELV_DIGITALELEVATOR_HSI_V1_0</w:t>
-            </w:r>
-          </w:p>
-        </w:tc>
-        <w:tc>
-          <w:tcPr>
-            <w:tcW w:w="1170" w:type="dxa"/>
+                <w:sz w:val="28"/>
+                <w:szCs w:val="28"/>
+              </w:rPr>
+              <w:t>1.3</w:t>
+            </w:r>
+          </w:p>
+        </w:tc>
+        <w:tc>
+          <w:tcPr>
+            <w:tcW w:w="1800" w:type="dxa"/>
             <w:vAlign w:val="center"/>
           </w:tcPr>
           <w:p>
@@ -2357,569 +2291,7 @@
                 <w:sz w:val="28"/>
                 <w:szCs w:val="28"/>
               </w:rPr>
-              <w:t>1.1</w:t>
-            </w:r>
-          </w:p>
-        </w:tc>
-        <w:tc>
-          <w:tcPr>
-            <w:tcW w:w="1800" w:type="dxa"/>
-            <w:vAlign w:val="center"/>
-          </w:tcPr>
-          <w:p>
-            <w:pPr>
-              <w:spacing w:line="259" w:lineRule="auto"/>
-              <w:jc w:val="left"/>
-              <w:rPr>
-                <w:rFonts w:ascii="Calibri" w:eastAsia="Calibri" w:hAnsi="Calibri" w:cs="Calibri"/>
-                <w:color w:val="000000"/>
-                <w:sz w:val="28"/>
-                <w:szCs w:val="28"/>
-              </w:rPr>
-            </w:pPr>
-            <w:r>
-              <w:rPr>
-                <w:rFonts w:ascii="Calibri" w:eastAsia="Calibri" w:hAnsi="Calibri" w:cs="Calibri"/>
-                <w:color w:val="000000"/>
-                <w:sz w:val="28"/>
-                <w:szCs w:val="28"/>
-              </w:rPr>
-              <w:t>Proposed</w:t>
-            </w:r>
-          </w:p>
-        </w:tc>
-      </w:tr>
-      <w:tr>
-        <w:trPr>
-          <w:trHeight w:val="70"/>
-        </w:trPr>
-        <w:tc>
-          <w:tcPr>
-            <w:tcW w:w="7195" w:type="dxa"/>
-            <w:vAlign w:val="center"/>
-          </w:tcPr>
-          <w:p>
-            <w:pPr>
-              <w:spacing w:line="259" w:lineRule="auto"/>
-              <w:jc w:val="left"/>
-              <w:rPr>
-                <w:rFonts w:ascii="Calibri" w:eastAsia="Calibri" w:hAnsi="Calibri" w:cs="Calibri"/>
-                <w:color w:val="000000"/>
-                <w:sz w:val="24"/>
-                <w:szCs w:val="24"/>
-              </w:rPr>
-            </w:pPr>
-            <w:r>
-              <w:rPr>
-                <w:rFonts w:ascii="Calibri" w:eastAsia="Calibri" w:hAnsi="Calibri" w:cs="Calibri"/>
-                <w:color w:val="000000"/>
-                <w:sz w:val="24"/>
-                <w:szCs w:val="24"/>
-              </w:rPr>
-              <w:t>PO4_DGELV_DIGITALELEVATOR_CYRS_V1_2</w:t>
-            </w:r>
-          </w:p>
-          <w:p>
-            <w:pPr>
-              <w:spacing w:line="259" w:lineRule="auto"/>
-              <w:jc w:val="left"/>
-              <w:rPr>
-                <w:rFonts w:ascii="Calibri" w:eastAsia="Calibri" w:hAnsi="Calibri" w:cs="Calibri"/>
-                <w:color w:val="000000"/>
-                <w:sz w:val="28"/>
-                <w:szCs w:val="28"/>
-              </w:rPr>
-            </w:pPr>
-            <w:r>
-              <w:rPr>
-                <w:rFonts w:ascii="Calibri" w:eastAsia="Calibri" w:hAnsi="Calibri" w:cs="Calibri"/>
-                <w:color w:val="000000"/>
-                <w:sz w:val="24"/>
-                <w:szCs w:val="24"/>
-              </w:rPr>
-              <w:t>PO4_DGELV_DIGITALELEVATOR_HSI_V1_1</w:t>
-            </w:r>
-          </w:p>
-        </w:tc>
-        <w:tc>
-          <w:tcPr>
-            <w:tcW w:w="1170" w:type="dxa"/>
-            <w:vAlign w:val="center"/>
-          </w:tcPr>
-          <w:p>
-            <w:pPr>
-              <w:spacing w:line="259" w:lineRule="auto"/>
-              <w:jc w:val="left"/>
-              <w:rPr>
-                <w:rFonts w:ascii="Calibri" w:eastAsia="Calibri" w:hAnsi="Calibri" w:cs="Calibri"/>
-                <w:color w:val="000000"/>
-                <w:sz w:val="28"/>
-                <w:szCs w:val="28"/>
-              </w:rPr>
-            </w:pPr>
-            <w:r>
-              <w:rPr>
-                <w:rFonts w:ascii="Calibri" w:eastAsia="Calibri" w:hAnsi="Calibri" w:cs="Calibri"/>
-                <w:color w:val="000000"/>
-                <w:sz w:val="28"/>
-                <w:szCs w:val="28"/>
-              </w:rPr>
-              <w:t>1.2</w:t>
-            </w:r>
-          </w:p>
-        </w:tc>
-        <w:tc>
-          <w:tcPr>
-            <w:tcW w:w="1800" w:type="dxa"/>
-            <w:vAlign w:val="center"/>
-          </w:tcPr>
-          <w:p>
-            <w:pPr>
-              <w:spacing w:line="259" w:lineRule="auto"/>
-              <w:jc w:val="left"/>
-              <w:rPr>
-                <w:rFonts w:ascii="Calibri" w:eastAsia="Calibri" w:hAnsi="Calibri" w:cs="Calibri"/>
-                <w:color w:val="000000"/>
-                <w:sz w:val="28"/>
-                <w:szCs w:val="28"/>
-              </w:rPr>
-            </w:pPr>
-            <w:r>
-              <w:rPr>
-                <w:rFonts w:ascii="Calibri" w:eastAsia="Calibri" w:hAnsi="Calibri" w:cs="Calibri"/>
-                <w:color w:val="000000"/>
-                <w:sz w:val="28"/>
-                <w:szCs w:val="28"/>
-              </w:rPr>
-              <w:t>Proposed</w:t>
-            </w:r>
-          </w:p>
-        </w:tc>
-      </w:tr>
-      <w:tr>
-        <w:trPr>
-          <w:trHeight w:val="530"/>
-        </w:trPr>
-        <w:tc>
-          <w:tcPr>
-            <w:tcW w:w="7195" w:type="dxa"/>
-            <w:vAlign w:val="center"/>
-          </w:tcPr>
-          <w:p>
-            <w:pPr>
-              <w:spacing w:line="259" w:lineRule="auto"/>
-              <w:jc w:val="left"/>
-              <w:rPr>
-                <w:rFonts w:ascii="Calibri" w:eastAsia="Calibri" w:hAnsi="Calibri" w:cs="Calibri"/>
-                <w:color w:val="000000"/>
-                <w:sz w:val="24"/>
-                <w:szCs w:val="24"/>
-              </w:rPr>
-            </w:pPr>
-            <w:r>
-              <w:rPr>
-                <w:rFonts w:ascii="Calibri" w:eastAsia="Calibri" w:hAnsi="Calibri" w:cs="Calibri"/>
-                <w:color w:val="000000"/>
-                <w:sz w:val="24"/>
-                <w:szCs w:val="24"/>
-              </w:rPr>
-              <w:t>PO4_DGELV_DIGITALELEVATOR_CYRS_V1_3</w:t>
-            </w:r>
-          </w:p>
-          <w:p>
-            <w:pPr>
-              <w:spacing w:line="259" w:lineRule="auto"/>
-              <w:jc w:val="left"/>
-              <w:rPr>
-                <w:rFonts w:ascii="Calibri" w:eastAsia="Calibri" w:hAnsi="Calibri" w:cs="Calibri"/>
-                <w:color w:val="000000"/>
-                <w:sz w:val="28"/>
-                <w:szCs w:val="28"/>
-              </w:rPr>
-            </w:pPr>
-            <w:r>
-              <w:rPr>
-                <w:rFonts w:ascii="Calibri" w:eastAsia="Calibri" w:hAnsi="Calibri" w:cs="Calibri"/>
-                <w:color w:val="000000"/>
-                <w:sz w:val="24"/>
-                <w:szCs w:val="24"/>
-              </w:rPr>
-              <w:t>PO4_DGELV_DIGITALELEVATOR_HSI_V1_2</w:t>
-            </w:r>
-          </w:p>
-        </w:tc>
-        <w:tc>
-          <w:tcPr>
-            <w:tcW w:w="1170" w:type="dxa"/>
-            <w:vAlign w:val="center"/>
-          </w:tcPr>
-          <w:p>
-            <w:pPr>
-              <w:spacing w:line="259" w:lineRule="auto"/>
-              <w:jc w:val="left"/>
-              <w:rPr>
-                <w:rFonts w:ascii="Calibri" w:eastAsia="Calibri" w:hAnsi="Calibri" w:cs="Calibri"/>
-                <w:color w:val="000000"/>
-                <w:sz w:val="28"/>
-                <w:szCs w:val="28"/>
-              </w:rPr>
-            </w:pPr>
-            <w:r>
-              <w:rPr>
-                <w:rFonts w:ascii="Calibri" w:eastAsia="Calibri" w:hAnsi="Calibri" w:cs="Calibri"/>
-                <w:color w:val="000000"/>
-                <w:sz w:val="28"/>
-                <w:szCs w:val="28"/>
-              </w:rPr>
-              <w:t>1.3</w:t>
-            </w:r>
-          </w:p>
-        </w:tc>
-        <w:tc>
-          <w:tcPr>
-            <w:tcW w:w="1800" w:type="dxa"/>
-            <w:vAlign w:val="center"/>
-          </w:tcPr>
-          <w:p>
-            <w:pPr>
-              <w:spacing w:line="259" w:lineRule="auto"/>
-              <w:jc w:val="left"/>
-              <w:rPr>
-                <w:rFonts w:ascii="Calibri" w:eastAsia="Calibri" w:hAnsi="Calibri" w:cs="Calibri"/>
-                <w:color w:val="000000"/>
-                <w:sz w:val="28"/>
-                <w:szCs w:val="28"/>
-              </w:rPr>
-            </w:pPr>
-            <w:r>
-              <w:rPr>
-                <w:rFonts w:ascii="Calibri" w:eastAsia="Calibri" w:hAnsi="Calibri" w:cs="Calibri"/>
-                <w:color w:val="000000"/>
-                <w:sz w:val="28"/>
-                <w:szCs w:val="28"/>
-              </w:rPr>
-              <w:t>Proposed</w:t>
-            </w:r>
-          </w:p>
-        </w:tc>
-      </w:tr>
-      <w:tr>
-        <w:trPr>
-          <w:trHeight w:val="530"/>
-        </w:trPr>
-        <w:tc>
-          <w:tcPr>
-            <w:tcW w:w="7195" w:type="dxa"/>
-            <w:vAlign w:val="center"/>
-          </w:tcPr>
-          <w:p>
-            <w:pPr>
-              <w:spacing w:line="259" w:lineRule="auto"/>
-              <w:jc w:val="left"/>
-              <w:rPr>
-                <w:rFonts w:ascii="Calibri" w:eastAsia="Calibri" w:hAnsi="Calibri" w:cs="Calibri"/>
-                <w:color w:val="000000"/>
-                <w:sz w:val="24"/>
-                <w:szCs w:val="24"/>
-              </w:rPr>
-            </w:pPr>
-            <w:r>
-              <w:rPr>
-                <w:rFonts w:ascii="Calibri" w:eastAsia="Calibri" w:hAnsi="Calibri" w:cs="Calibri"/>
-                <w:color w:val="000000"/>
-                <w:sz w:val="24"/>
-                <w:szCs w:val="24"/>
-              </w:rPr>
-              <w:t>PO4_DGELV_DIGITALELEVATOR_CYRS_V1_3</w:t>
-            </w:r>
-          </w:p>
-          <w:p>
-            <w:pPr>
-              <w:spacing w:line="259" w:lineRule="auto"/>
-              <w:jc w:val="left"/>
-              <w:rPr>
-                <w:rFonts w:ascii="Calibri" w:eastAsia="Calibri" w:hAnsi="Calibri" w:cs="Calibri"/>
-                <w:color w:val="000000"/>
-                <w:sz w:val="24"/>
-                <w:szCs w:val="24"/>
-              </w:rPr>
-            </w:pPr>
-            <w:r>
-              <w:rPr>
-                <w:rFonts w:ascii="Calibri" w:eastAsia="Calibri" w:hAnsi="Calibri" w:cs="Calibri"/>
-                <w:color w:val="000000"/>
-                <w:sz w:val="24"/>
-                <w:szCs w:val="24"/>
-              </w:rPr>
-              <w:t>PO4_DGELV_DIGITALELEVATOR_HSI_V1_2</w:t>
-            </w:r>
-          </w:p>
-        </w:tc>
-        <w:tc>
-          <w:tcPr>
-            <w:tcW w:w="1170" w:type="dxa"/>
-            <w:vAlign w:val="center"/>
-          </w:tcPr>
-          <w:p>
-            <w:pPr>
-              <w:spacing w:line="259" w:lineRule="auto"/>
-              <w:jc w:val="left"/>
-              <w:rPr>
-                <w:rFonts w:ascii="Calibri" w:eastAsia="Calibri" w:hAnsi="Calibri" w:cs="Calibri"/>
-                <w:color w:val="000000"/>
-                <w:sz w:val="28"/>
-                <w:szCs w:val="28"/>
-              </w:rPr>
-            </w:pPr>
-            <w:r>
-              <w:rPr>
-                <w:rFonts w:ascii="Calibri" w:eastAsia="Calibri" w:hAnsi="Calibri" w:cs="Calibri"/>
-                <w:color w:val="000000"/>
-                <w:sz w:val="28"/>
-                <w:szCs w:val="28"/>
-              </w:rPr>
-              <w:t>1.4</w:t>
-            </w:r>
-          </w:p>
-        </w:tc>
-        <w:tc>
-          <w:tcPr>
-            <w:tcW w:w="1800" w:type="dxa"/>
-            <w:vAlign w:val="center"/>
-          </w:tcPr>
-          <w:p>
-            <w:pPr>
-              <w:spacing w:line="259" w:lineRule="auto"/>
-              <w:jc w:val="left"/>
-              <w:rPr>
-                <w:rFonts w:ascii="Calibri" w:eastAsia="Calibri" w:hAnsi="Calibri" w:cs="Calibri"/>
-                <w:color w:val="000000"/>
-                <w:sz w:val="28"/>
-                <w:szCs w:val="28"/>
-              </w:rPr>
-            </w:pPr>
-            <w:r>
-              <w:rPr>
-                <w:rFonts w:ascii="Calibri" w:eastAsia="Calibri" w:hAnsi="Calibri" w:cs="Calibri"/>
-                <w:color w:val="000000"/>
-                <w:sz w:val="28"/>
-                <w:szCs w:val="28"/>
-              </w:rPr>
-              <w:t>Proposed</w:t>
-            </w:r>
-          </w:p>
-        </w:tc>
-      </w:tr>
-      <w:tr>
-        <w:trPr>
-          <w:trHeight w:val="530"/>
-        </w:trPr>
-        <w:tc>
-          <w:tcPr>
-            <w:tcW w:w="7195" w:type="dxa"/>
-            <w:vAlign w:val="center"/>
-          </w:tcPr>
-          <w:p>
-            <w:pPr>
-              <w:spacing w:line="259" w:lineRule="auto"/>
-              <w:jc w:val="left"/>
-              <w:rPr>
-                <w:rFonts w:ascii="Calibri" w:eastAsia="Calibri" w:hAnsi="Calibri" w:cs="Calibri"/>
-                <w:color w:val="000000"/>
-                <w:sz w:val="24"/>
-                <w:szCs w:val="24"/>
-              </w:rPr>
-            </w:pPr>
-            <w:r>
-              <w:rPr>
-                <w:rFonts w:ascii="Calibri" w:eastAsia="Calibri" w:hAnsi="Calibri" w:cs="Calibri"/>
-                <w:color w:val="000000"/>
-                <w:sz w:val="24"/>
-                <w:szCs w:val="24"/>
-              </w:rPr>
-              <w:t>PO4_DGELV_DIGITALELEVATOR_CYRS_V1_4</w:t>
-            </w:r>
-          </w:p>
-          <w:p>
-            <w:pPr>
-              <w:spacing w:line="259" w:lineRule="auto"/>
-              <w:jc w:val="left"/>
-              <w:rPr>
-                <w:rFonts w:ascii="Calibri" w:eastAsia="Calibri" w:hAnsi="Calibri" w:cs="Calibri"/>
-                <w:color w:val="000000"/>
-                <w:sz w:val="24"/>
-                <w:szCs w:val="24"/>
-              </w:rPr>
-            </w:pPr>
-            <w:r>
-              <w:rPr>
-                <w:rFonts w:ascii="Calibri" w:eastAsia="Calibri" w:hAnsi="Calibri" w:cs="Calibri"/>
-                <w:color w:val="000000"/>
-                <w:sz w:val="24"/>
-                <w:szCs w:val="24"/>
-              </w:rPr>
-              <w:t>PO4_DGELV_DIGITALELEVATOR_HSI_V1_3</w:t>
-            </w:r>
-          </w:p>
-        </w:tc>
-        <w:tc>
-          <w:tcPr>
-            <w:tcW w:w="1170" w:type="dxa"/>
-            <w:vAlign w:val="center"/>
-          </w:tcPr>
-          <w:p>
-            <w:pPr>
-              <w:spacing w:line="259" w:lineRule="auto"/>
-              <w:jc w:val="left"/>
-              <w:rPr>
-                <w:rFonts w:ascii="Calibri" w:eastAsia="Calibri" w:hAnsi="Calibri" w:cs="Calibri"/>
-                <w:color w:val="000000"/>
-                <w:sz w:val="28"/>
-                <w:szCs w:val="28"/>
-              </w:rPr>
-            </w:pPr>
-            <w:r>
-              <w:rPr>
-                <w:rFonts w:ascii="Calibri" w:eastAsia="Calibri" w:hAnsi="Calibri" w:cs="Calibri"/>
-                <w:color w:val="000000"/>
-                <w:sz w:val="28"/>
-                <w:szCs w:val="28"/>
-              </w:rPr>
-              <w:t>1.5</w:t>
-            </w:r>
-          </w:p>
-        </w:tc>
-        <w:tc>
-          <w:tcPr>
-            <w:tcW w:w="1800" w:type="dxa"/>
-            <w:vAlign w:val="center"/>
-          </w:tcPr>
-          <w:p>
-            <w:pPr>
-              <w:spacing w:line="259" w:lineRule="auto"/>
-              <w:jc w:val="left"/>
-              <w:rPr>
-                <w:rFonts w:ascii="Calibri" w:eastAsia="Calibri" w:hAnsi="Calibri" w:cs="Calibri"/>
-                <w:color w:val="000000"/>
-                <w:sz w:val="28"/>
-                <w:szCs w:val="28"/>
-              </w:rPr>
-            </w:pPr>
-            <w:r>
-              <w:rPr>
-                <w:rFonts w:ascii="Calibri" w:eastAsia="Calibri" w:hAnsi="Calibri" w:cs="Calibri"/>
-                <w:color w:val="000000"/>
-                <w:sz w:val="28"/>
-                <w:szCs w:val="28"/>
-              </w:rPr>
-              <w:t>Proposed</w:t>
-            </w:r>
-          </w:p>
-        </w:tc>
-      </w:tr>
-      <w:tr>
-        <w:trPr>
-          <w:trHeight w:val="530"/>
-        </w:trPr>
-        <w:tc>
-          <w:tcPr>
-            <w:tcW w:w="7195" w:type="dxa"/>
-            <w:vAlign w:val="center"/>
-          </w:tcPr>
-          <w:p>
-            <w:pPr>
-              <w:spacing w:line="259" w:lineRule="auto"/>
-              <w:jc w:val="left"/>
-              <w:rPr>
-                <w:rFonts w:ascii="Calibri" w:eastAsia="Calibri" w:hAnsi="Calibri" w:cs="Calibri"/>
-                <w:color w:val="000000"/>
-                <w:sz w:val="24"/>
-                <w:szCs w:val="24"/>
-              </w:rPr>
-            </w:pPr>
-            <w:r>
-              <w:rPr>
-                <w:rFonts w:ascii="Calibri" w:eastAsia="Calibri" w:hAnsi="Calibri" w:cs="Calibri"/>
-                <w:color w:val="000000"/>
-                <w:sz w:val="24"/>
-                <w:szCs w:val="24"/>
-              </w:rPr>
-              <w:t>PO4_DGELV_DIGITALELEVATOR_CYRS_V1_4</w:t>
-            </w:r>
-          </w:p>
-          <w:p>
-            <w:pPr>
-              <w:spacing w:line="259" w:lineRule="auto"/>
-              <w:jc w:val="left"/>
-              <w:rPr>
-                <w:rFonts w:ascii="Calibri" w:eastAsia="Calibri" w:hAnsi="Calibri" w:cs="Calibri"/>
-                <w:color w:val="000000"/>
-                <w:sz w:val="24"/>
-                <w:szCs w:val="24"/>
-              </w:rPr>
-            </w:pPr>
-            <w:r>
-              <w:rPr>
-                <w:rFonts w:ascii="Calibri" w:eastAsia="Calibri" w:hAnsi="Calibri" w:cs="Calibri"/>
-                <w:color w:val="000000"/>
-                <w:sz w:val="24"/>
-                <w:szCs w:val="24"/>
-              </w:rPr>
-              <w:t>PO4_DGELV_DIGITALELEVATOR_HSI_V1_3</w:t>
-            </w:r>
-          </w:p>
-        </w:tc>
-        <w:tc>
-          <w:tcPr>
-            <w:tcW w:w="1170" w:type="dxa"/>
-            <w:vAlign w:val="center"/>
-          </w:tcPr>
-          <w:p>
-            <w:pPr>
-              <w:spacing w:line="259" w:lineRule="auto"/>
-              <w:jc w:val="left"/>
-              <w:rPr>
-                <w:rFonts w:ascii="Calibri" w:eastAsia="Calibri" w:hAnsi="Calibri" w:cs="Calibri"/>
-                <w:color w:val="000000"/>
-                <w:sz w:val="28"/>
-                <w:szCs w:val="28"/>
-              </w:rPr>
-            </w:pPr>
-            <w:r>
-              <w:rPr>
-                <w:rFonts w:ascii="Calibri" w:eastAsia="Calibri" w:hAnsi="Calibri" w:cs="Calibri"/>
-                <w:color w:val="000000"/>
-                <w:sz w:val="28"/>
-                <w:szCs w:val="28"/>
-              </w:rPr>
-              <w:t>1.6</w:t>
-            </w:r>
-          </w:p>
-        </w:tc>
-        <w:tc>
-          <w:tcPr>
-            <w:tcW w:w="1800" w:type="dxa"/>
-            <w:vAlign w:val="center"/>
-          </w:tcPr>
-          <w:p>
-            <w:pPr>
-              <w:spacing w:line="259" w:lineRule="auto"/>
-              <w:jc w:val="left"/>
-              <w:rPr>
-                <w:rFonts w:ascii="Calibri" w:eastAsia="Calibri" w:hAnsi="Calibri" w:cs="Calibri"/>
-                <w:color w:val="000000"/>
-                <w:sz w:val="28"/>
-                <w:szCs w:val="28"/>
-              </w:rPr>
-            </w:pPr>
-            <w:r>
-              <w:rPr>
-                <w:rFonts w:ascii="Calibri" w:eastAsia="Calibri" w:hAnsi="Calibri" w:cs="Calibri"/>
-                <w:color w:val="000000"/>
-                <w:sz w:val="28"/>
-                <w:szCs w:val="28"/>
-              </w:rPr>
-              <w:t>Proposed</w:t>
+              <w:t>Released</w:t>
             </w:r>
           </w:p>
         </w:tc>
@@ -2945,25 +2317,6 @@
     </w:p>
     <w:p>
       <w:pPr>
-        <w:rPr>
-          <w:rFonts w:ascii="Calibri" w:eastAsia="Calibri" w:hAnsi="Calibri" w:cs="Calibri"/>
-          <w:b/>
-          <w:sz w:val="48"/>
-          <w:szCs w:val="48"/>
-        </w:rPr>
-      </w:pPr>
-      <w:r>
-        <w:rPr>
-          <w:rFonts w:ascii="Calibri" w:eastAsia="Calibri" w:hAnsi="Calibri" w:cs="Calibri"/>
-          <w:b/>
-          <w:sz w:val="48"/>
-          <w:szCs w:val="48"/>
-        </w:rPr>
-        <w:br w:type="page"/>
-      </w:r>
-    </w:p>
-    <w:p>
-      <w:pPr>
         <w:spacing w:before="240" w:after="240"/>
         <w:jc w:val="left"/>
         <w:rPr>
@@ -2980,7 +2333,6 @@
           <w:sz w:val="48"/>
           <w:szCs w:val="48"/>
         </w:rPr>
-        <w:lastRenderedPageBreak/>
         <w:t>Table of Contents</w:t>
       </w:r>
     </w:p>
@@ -3020,7 +2372,6 @@
           <w:docPartUnique/>
         </w:docPartObj>
       </w:sdtPr>
-      <w:sdtEndPr/>
       <w:sdtContent>
         <w:p>
           <w:pPr>
@@ -3044,7 +2395,7 @@
           <w:r>
             <w:fldChar w:fldCharType="separate"/>
           </w:r>
-          <w:hyperlink w:anchor="_Toc32837283" w:history="1">
+          <w:hyperlink w:anchor="_Toc32876834" w:history="1">
             <w:r>
               <w:rPr>
                 <w:rStyle w:val="Hyperlink"/>
@@ -3071,7 +2422,7 @@
                 <w:noProof/>
                 <w:webHidden/>
               </w:rPr>
-              <w:instrText xml:space="preserve"> PAGEREF _Toc32837283 \h </w:instrText>
+              <w:instrText xml:space="preserve"> PAGEREF _Toc32876834 \h </w:instrText>
             </w:r>
             <w:r>
               <w:rPr>
@@ -3091,7 +2442,7 @@
                 <w:noProof/>
                 <w:webHidden/>
               </w:rPr>
-              <w:t>5</w:t>
+              <w:t>4</w:t>
             </w:r>
             <w:r>
               <w:rPr>
@@ -3115,7 +2466,7 @@
               <w:szCs w:val="22"/>
             </w:rPr>
           </w:pPr>
-          <w:hyperlink w:anchor="_Toc32837284" w:history="1">
+          <w:hyperlink w:anchor="_Toc32876835" w:history="1">
             <w:r>
               <w:rPr>
                 <w:rStyle w:val="Hyperlink"/>
@@ -3142,7 +2493,7 @@
                 <w:noProof/>
                 <w:webHidden/>
               </w:rPr>
-              <w:instrText xml:space="preserve"> PAGEREF _Toc32837284 \h </w:instrText>
+              <w:instrText xml:space="preserve"> PAGEREF _Toc32876835 \h </w:instrText>
             </w:r>
             <w:r>
               <w:rPr>
@@ -3162,7 +2513,7 @@
                 <w:noProof/>
                 <w:webHidden/>
               </w:rPr>
-              <w:t>5</w:t>
+              <w:t>4</w:t>
             </w:r>
             <w:r>
               <w:rPr>
@@ -3186,7 +2537,7 @@
               <w:szCs w:val="22"/>
             </w:rPr>
           </w:pPr>
-          <w:hyperlink w:anchor="_Toc32837285" w:history="1">
+          <w:hyperlink w:anchor="_Toc32876836" w:history="1">
             <w:r>
               <w:rPr>
                 <w:rStyle w:val="Hyperlink"/>
@@ -3213,7 +2564,7 @@
                 <w:noProof/>
                 <w:webHidden/>
               </w:rPr>
-              <w:instrText xml:space="preserve"> PAGEREF _Toc32837285 \h </w:instrText>
+              <w:instrText xml:space="preserve"> PAGEREF _Toc32876836 \h </w:instrText>
             </w:r>
             <w:r>
               <w:rPr>
@@ -3233,7 +2584,7 @@
                 <w:noProof/>
                 <w:webHidden/>
               </w:rPr>
-              <w:t>5</w:t>
+              <w:t>4</w:t>
             </w:r>
             <w:r>
               <w:rPr>
@@ -3257,7 +2608,7 @@
               <w:szCs w:val="22"/>
             </w:rPr>
           </w:pPr>
-          <w:hyperlink w:anchor="_Toc32837286" w:history="1">
+          <w:hyperlink w:anchor="_Toc32876837" w:history="1">
             <w:r>
               <w:rPr>
                 <w:rStyle w:val="Hyperlink"/>
@@ -3284,7 +2635,7 @@
                 <w:noProof/>
                 <w:webHidden/>
               </w:rPr>
-              <w:instrText xml:space="preserve"> PAGEREF _Toc32837286 \h </w:instrText>
+              <w:instrText xml:space="preserve"> PAGEREF _Toc32876837 \h </w:instrText>
             </w:r>
             <w:r>
               <w:rPr>
@@ -3304,7 +2655,7 @@
                 <w:noProof/>
                 <w:webHidden/>
               </w:rPr>
-              <w:t>5</w:t>
+              <w:t>4</w:t>
             </w:r>
             <w:r>
               <w:rPr>
@@ -3328,7 +2679,7 @@
               <w:szCs w:val="22"/>
             </w:rPr>
           </w:pPr>
-          <w:hyperlink w:anchor="_Toc32837287" w:history="1">
+          <w:hyperlink w:anchor="_Toc32876838" w:history="1">
             <w:r>
               <w:rPr>
                 <w:rStyle w:val="Hyperlink"/>
@@ -3355,7 +2706,7 @@
                 <w:noProof/>
                 <w:webHidden/>
               </w:rPr>
-              <w:instrText xml:space="preserve"> PAGEREF _Toc32837287 \h </w:instrText>
+              <w:instrText xml:space="preserve"> PAGEREF _Toc32876838 \h </w:instrText>
             </w:r>
             <w:r>
               <w:rPr>
@@ -3375,7 +2726,7 @@
                 <w:noProof/>
                 <w:webHidden/>
               </w:rPr>
-              <w:t>5</w:t>
+              <w:t>4</w:t>
             </w:r>
             <w:r>
               <w:rPr>
@@ -3399,7 +2750,7 @@
               <w:szCs w:val="22"/>
             </w:rPr>
           </w:pPr>
-          <w:hyperlink w:anchor="_Toc32837288" w:history="1">
+          <w:hyperlink w:anchor="_Toc32876839" w:history="1">
             <w:r>
               <w:rPr>
                 <w:rStyle w:val="Hyperlink"/>
@@ -3426,7 +2777,7 @@
                 <w:noProof/>
                 <w:webHidden/>
               </w:rPr>
-              <w:instrText xml:space="preserve"> PAGEREF _Toc32837288 \h </w:instrText>
+              <w:instrText xml:space="preserve"> PAGEREF _Toc32876839 \h </w:instrText>
             </w:r>
             <w:r>
               <w:rPr>
@@ -3446,7 +2797,7 @@
                 <w:noProof/>
                 <w:webHidden/>
               </w:rPr>
-              <w:t>5</w:t>
+              <w:t>4</w:t>
             </w:r>
             <w:r>
               <w:rPr>
@@ -3470,7 +2821,7 @@
               <w:szCs w:val="22"/>
             </w:rPr>
           </w:pPr>
-          <w:hyperlink w:anchor="_Toc32837289" w:history="1">
+          <w:hyperlink w:anchor="_Toc32876840" w:history="1">
             <w:r>
               <w:rPr>
                 <w:rStyle w:val="Hyperlink"/>
@@ -3505,7 +2856,7 @@
                 <w:noProof/>
                 <w:webHidden/>
               </w:rPr>
-              <w:instrText xml:space="preserve"> PAGEREF _Toc32837289 \h </w:instrText>
+              <w:instrText xml:space="preserve"> PAGEREF _Toc32876840 \h </w:instrText>
             </w:r>
             <w:r>
               <w:rPr>
@@ -3525,7 +2876,7 @@
                 <w:noProof/>
                 <w:webHidden/>
               </w:rPr>
-              <w:t>6</w:t>
+              <w:t>5</w:t>
             </w:r>
             <w:r>
               <w:rPr>
@@ -3549,7 +2900,7 @@
               <w:szCs w:val="22"/>
             </w:rPr>
           </w:pPr>
-          <w:hyperlink w:anchor="_Toc32837290" w:history="1">
+          <w:hyperlink w:anchor="_Toc32876841" w:history="1">
             <w:r>
               <w:rPr>
                 <w:rStyle w:val="Hyperlink"/>
@@ -3576,7 +2927,7 @@
                 <w:noProof/>
                 <w:webHidden/>
               </w:rPr>
-              <w:instrText xml:space="preserve"> PAGEREF _Toc32837290 \h </w:instrText>
+              <w:instrText xml:space="preserve"> PAGEREF _Toc32876841 \h </w:instrText>
             </w:r>
             <w:r>
               <w:rPr>
@@ -3596,7 +2947,7 @@
                 <w:noProof/>
                 <w:webHidden/>
               </w:rPr>
-              <w:t>6</w:t>
+              <w:t>5</w:t>
             </w:r>
             <w:r>
               <w:rPr>
@@ -3620,7 +2971,7 @@
               <w:szCs w:val="22"/>
             </w:rPr>
           </w:pPr>
-          <w:hyperlink w:anchor="_Toc32837291" w:history="1">
+          <w:hyperlink w:anchor="_Toc32876842" w:history="1">
             <w:r>
               <w:rPr>
                 <w:rStyle w:val="Hyperlink"/>
@@ -3647,7 +2998,7 @@
                 <w:noProof/>
                 <w:webHidden/>
               </w:rPr>
-              <w:instrText xml:space="preserve"> PAGEREF _Toc32837291 \h </w:instrText>
+              <w:instrText xml:space="preserve"> PAGEREF _Toc32876842 \h </w:instrText>
             </w:r>
             <w:r>
               <w:rPr>
@@ -3667,7 +3018,7 @@
                 <w:noProof/>
                 <w:webHidden/>
               </w:rPr>
-              <w:t>6</w:t>
+              <w:t>5</w:t>
             </w:r>
             <w:r>
               <w:rPr>
@@ -3691,7 +3042,7 @@
               <w:szCs w:val="22"/>
             </w:rPr>
           </w:pPr>
-          <w:hyperlink w:anchor="_Toc32837292" w:history="1">
+          <w:hyperlink w:anchor="_Toc32876843" w:history="1">
             <w:r>
               <w:rPr>
                 <w:rStyle w:val="Hyperlink"/>
@@ -3718,7 +3069,7 @@
                 <w:noProof/>
                 <w:webHidden/>
               </w:rPr>
-              <w:instrText xml:space="preserve"> PAGEREF _Toc32837292 \h </w:instrText>
+              <w:instrText xml:space="preserve"> PAGEREF _Toc32876843 \h </w:instrText>
             </w:r>
             <w:r>
               <w:rPr>
@@ -3738,7 +3089,7 @@
                 <w:noProof/>
                 <w:webHidden/>
               </w:rPr>
-              <w:t>7</w:t>
+              <w:t>6</w:t>
             </w:r>
             <w:r>
               <w:rPr>
@@ -3762,7 +3113,7 @@
               <w:szCs w:val="22"/>
             </w:rPr>
           </w:pPr>
-          <w:hyperlink w:anchor="_Toc32837293" w:history="1">
+          <w:hyperlink w:anchor="_Toc32876844" w:history="1">
             <w:r>
               <w:rPr>
                 <w:rStyle w:val="Hyperlink"/>
@@ -3789,7 +3140,7 @@
                 <w:noProof/>
                 <w:webHidden/>
               </w:rPr>
-              <w:instrText xml:space="preserve"> PAGEREF _Toc32837293 \h </w:instrText>
+              <w:instrText xml:space="preserve"> PAGEREF _Toc32876844 \h </w:instrText>
             </w:r>
             <w:r>
               <w:rPr>
@@ -3809,7 +3160,7 @@
                 <w:noProof/>
                 <w:webHidden/>
               </w:rPr>
-              <w:t>9</w:t>
+              <w:t>8</w:t>
             </w:r>
             <w:r>
               <w:rPr>
@@ -3833,7 +3184,7 @@
               <w:szCs w:val="22"/>
             </w:rPr>
           </w:pPr>
-          <w:hyperlink w:anchor="_Toc32837294" w:history="1">
+          <w:hyperlink w:anchor="_Toc32876845" w:history="1">
             <w:r>
               <w:rPr>
                 <w:rStyle w:val="Hyperlink"/>
@@ -3860,7 +3211,7 @@
                 <w:noProof/>
                 <w:webHidden/>
               </w:rPr>
-              <w:instrText xml:space="preserve"> PAGEREF _Toc32837294 \h </w:instrText>
+              <w:instrText xml:space="preserve"> PAGEREF _Toc32876845 \h </w:instrText>
             </w:r>
             <w:r>
               <w:rPr>
@@ -3880,7 +3231,7 @@
                 <w:noProof/>
                 <w:webHidden/>
               </w:rPr>
-              <w:t>9</w:t>
+              <w:t>8</w:t>
             </w:r>
             <w:r>
               <w:rPr>
@@ -3984,24 +3335,14 @@
           <w:szCs w:val="36"/>
         </w:rPr>
       </w:pPr>
-      <w:bookmarkStart w:id="4" w:name="_61t50pcy3oo" w:colFirst="0" w:colLast="0"/>
-      <w:bookmarkEnd w:id="4"/>
+      <w:bookmarkStart w:id="3" w:name="_61t50pcy3oo" w:colFirst="0" w:colLast="0"/>
+      <w:bookmarkEnd w:id="3"/>
     </w:p>
     <w:p/>
     <w:p>
-      <w:pPr>
-        <w:pStyle w:val="Heading1"/>
-        <w:jc w:val="left"/>
-        <w:rPr>
-          <w:rFonts w:ascii="Times New Roman" w:eastAsia="Times New Roman" w:hAnsi="Times New Roman" w:cs="Times New Roman"/>
-          <w:color w:val="auto"/>
-          <w:sz w:val="20"/>
-          <w:szCs w:val="20"/>
-        </w:rPr>
-      </w:pPr>
+      <w:bookmarkStart w:id="4" w:name="_GoBack"/>
+      <w:bookmarkEnd w:id="4"/>
     </w:p>
-    <w:p/>
-    <w:p/>
     <w:p>
       <w:pPr>
         <w:pStyle w:val="Heading1"/>
@@ -4012,7 +3353,7 @@
           <w:szCs w:val="36"/>
         </w:rPr>
       </w:pPr>
-      <w:bookmarkStart w:id="5" w:name="_Toc32837283"/>
+      <w:bookmarkStart w:id="5" w:name="_Toc32876834"/>
       <w:r>
         <w:rPr>
           <w:color w:val="000000"/>
@@ -4069,7 +3410,7 @@
           <w:szCs w:val="32"/>
         </w:rPr>
       </w:pPr>
-      <w:bookmarkStart w:id="7" w:name="_Toc32837284"/>
+      <w:bookmarkStart w:id="7" w:name="_Toc32876835"/>
       <w:r>
         <w:rPr>
           <w:color w:val="000000"/>
@@ -4109,7 +3450,7 @@
           <w:szCs w:val="32"/>
         </w:rPr>
       </w:pPr>
-      <w:bookmarkStart w:id="8" w:name="_Toc32837285"/>
+      <w:bookmarkStart w:id="8" w:name="_Toc32876836"/>
       <w:r>
         <w:rPr>
           <w:color w:val="000000"/>
@@ -4230,7 +3571,7 @@
           <w:szCs w:val="32"/>
         </w:rPr>
       </w:pPr>
-      <w:bookmarkStart w:id="9" w:name="_Toc32837286"/>
+      <w:bookmarkStart w:id="9" w:name="_Toc32876837"/>
       <w:r>
         <w:rPr>
           <w:color w:val="000000"/>
@@ -4503,7 +3844,7 @@
           <w:szCs w:val="36"/>
         </w:rPr>
       </w:pPr>
-      <w:bookmarkStart w:id="10" w:name="_Toc32837287"/>
+      <w:bookmarkStart w:id="10" w:name="_Toc32876838"/>
       <w:r>
         <w:rPr>
           <w:color w:val="000000"/>
@@ -4525,7 +3866,7 @@
           <w:szCs w:val="32"/>
         </w:rPr>
       </w:pPr>
-      <w:bookmarkStart w:id="11" w:name="_Toc32837288"/>
+      <w:bookmarkStart w:id="11" w:name="_Toc32876839"/>
       <w:r>
         <w:rPr>
           <w:color w:val="000000"/>
@@ -4651,7 +3992,7 @@
           <w:szCs w:val="32"/>
         </w:rPr>
       </w:pPr>
-      <w:bookmarkStart w:id="12" w:name="_Toc32837289"/>
+      <w:bookmarkStart w:id="12" w:name="_Toc32876840"/>
       <w:r>
         <w:rPr>
           <w:rFonts w:hint="cs"/>
@@ -4687,7 +4028,7 @@
         <w:spacing w:before="0"/>
         <w:jc w:val="left"/>
       </w:pPr>
-      <w:bookmarkStart w:id="13" w:name="_Toc32837290"/>
+      <w:bookmarkStart w:id="13" w:name="_Toc32876841"/>
       <w:r>
         <w:t>2.2.1 Logging system</w:t>
       </w:r>
@@ -5257,7 +4598,7 @@
         <w:spacing w:before="0"/>
         <w:jc w:val="left"/>
       </w:pPr>
-      <w:bookmarkStart w:id="15" w:name="_Toc32837291"/>
+      <w:bookmarkStart w:id="15" w:name="_Toc32876842"/>
       <w:r>
         <w:t>2.2.2 First calling</w:t>
       </w:r>
@@ -6980,7 +6321,7 @@
           <w:rtl/>
         </w:rPr>
       </w:pPr>
-      <w:bookmarkStart w:id="19" w:name="_Toc32837292"/>
+      <w:bookmarkStart w:id="19" w:name="_Toc32876843"/>
       <w:r>
         <w:t>2.2.3 Logining In</w:t>
       </w:r>
@@ -10772,7 +10113,7 @@
         <w:pStyle w:val="Heading3"/>
         <w:jc w:val="left"/>
       </w:pPr>
-      <w:bookmarkStart w:id="20" w:name="_Toc32837293"/>
+      <w:bookmarkStart w:id="20" w:name="_Toc32876844"/>
       <w:r>
         <w:t>2.2.4 Elevator movement</w:t>
       </w:r>
@@ -11835,7 +11176,7 @@
         <w:jc w:val="left"/>
       </w:pPr>
       <w:bookmarkStart w:id="21" w:name="_1y810tw" w:colFirst="0" w:colLast="0"/>
-      <w:bookmarkStart w:id="22" w:name="_Toc32837294"/>
+      <w:bookmarkStart w:id="22" w:name="_Toc32876845"/>
       <w:bookmarkEnd w:id="21"/>
       <w:r>
         <w:t>2.2.5 Reset</w:t>

</xml_diff>